<commit_message>
Lab 2 and 3 Func
</commit_message>
<xml_diff>
--- a/Func/lab2/ser/report.docx
+++ b/Func/lab2/ser/report.docx
@@ -688,18 +688,28 @@
           <w:color w:val="00000A"/>
           <w:sz w:val="24"/>
           <w:szCs w:val="24"/>
-          <w:lang w:eastAsia="zh-CN"/>
-        </w:rPr>
-      </w:pPr>
-      <w:r>
-        <w:rPr>
-          <w:rFonts w:ascii="Times New Roman" w:eastAsia="Times New Roman" w:hAnsi="Times New Roman" w:cs="Times New Roman"/>
-          <w:color w:val="00000A"/>
-          <w:sz w:val="24"/>
-          <w:szCs w:val="24"/>
-          <w:lang w:eastAsia="zh-CN"/>
-        </w:rPr>
-        <w:t>ОТЧЕТ О ЛАБОРАТОРНОЙ РАБОТЕ №1</w:t>
+          <w:lang w:val="en-US" w:eastAsia="zh-CN"/>
+        </w:rPr>
+      </w:pPr>
+      <w:r>
+        <w:rPr>
+          <w:rFonts w:ascii="Times New Roman" w:eastAsia="Times New Roman" w:hAnsi="Times New Roman" w:cs="Times New Roman"/>
+          <w:color w:val="00000A"/>
+          <w:sz w:val="24"/>
+          <w:szCs w:val="24"/>
+          <w:lang w:eastAsia="zh-CN"/>
+        </w:rPr>
+        <w:t>ОТЧЕТ О ЛАБОРАТОРНОЙ РАБОТЕ №</w:t>
+      </w:r>
+      <w:r>
+        <w:rPr>
+          <w:rFonts w:ascii="Times New Roman" w:eastAsia="Times New Roman" w:hAnsi="Times New Roman" w:cs="Times New Roman"/>
+          <w:color w:val="00000A"/>
+          <w:sz w:val="24"/>
+          <w:szCs w:val="24"/>
+          <w:lang w:val="en-US" w:eastAsia="zh-CN"/>
+        </w:rPr>
+        <w:t>2</w:t>
       </w:r>
     </w:p>
     <w:p>
@@ -761,7 +771,7 @@
           <w:szCs w:val="24"/>
           <w:lang w:eastAsia="zh-CN"/>
         </w:rPr>
-        <w:t>ЭЛЕМЕНТАРНЫЕ ФУНКЦИИ LISP ДЛЯ РАБОТЫ СО СПИСКАМИ</w:t>
+        <w:t>ЛЯМБДА - ВЫРАЖЕНИЯ И ФУНКЦИИ В ЯЗЫКЕ LISP</w:t>
       </w:r>
       <w:r>
         <w:rPr>
@@ -1535,13 +1545,26 @@
           <w:rFonts w:ascii="Times New Roman" w:hAnsi="Times New Roman" w:cs="Times New Roman"/>
           <w:sz w:val="24"/>
         </w:rPr>
-        <w:t xml:space="preserve">9. Дан список ((A) (B (C D) E (K L)) получить: </w:t>
+        <w:t>9</w:t>
+      </w:r>
+      <w:r>
+        <w:rPr>
+          <w:rFonts w:ascii="Times New Roman" w:hAnsi="Times New Roman" w:cs="Times New Roman"/>
+          <w:sz w:val="24"/>
+        </w:rPr>
+        <w:t xml:space="preserve">. </w:t>
+      </w:r>
+      <w:r>
+        <w:rPr>
+          <w:rFonts w:ascii="Times New Roman" w:hAnsi="Times New Roman" w:cs="Times New Roman"/>
+          <w:sz w:val="24"/>
+        </w:rPr>
+        <w:t xml:space="preserve">Разработать функцию, аргументом которой является список, возвращающую список, содержащий два подсписка. </w:t>
       </w:r>
     </w:p>
     <w:p>
       <w:pPr>
         <w:spacing w:after="0"/>
-        <w:ind w:left="708"/>
         <w:rPr>
           <w:rFonts w:ascii="Times New Roman" w:hAnsi="Times New Roman" w:cs="Times New Roman"/>
           <w:sz w:val="24"/>
@@ -1552,13 +1575,12 @@
           <w:rFonts w:ascii="Times New Roman" w:hAnsi="Times New Roman" w:cs="Times New Roman"/>
           <w:sz w:val="24"/>
         </w:rPr>
-        <w:t xml:space="preserve">9.1 элемент С </w:t>
+        <w:t xml:space="preserve">В первый подсписок включается N очередных элементов </w:t>
       </w:r>
     </w:p>
     <w:p>
       <w:pPr>
         <w:spacing w:after="0"/>
-        <w:ind w:left="708"/>
         <w:rPr>
           <w:rFonts w:ascii="Times New Roman" w:hAnsi="Times New Roman" w:cs="Times New Roman"/>
           <w:sz w:val="24"/>
@@ -1569,13 +1591,12 @@
           <w:rFonts w:ascii="Times New Roman" w:hAnsi="Times New Roman" w:cs="Times New Roman"/>
           <w:sz w:val="24"/>
         </w:rPr>
-        <w:t xml:space="preserve">9.2 список (C D) </w:t>
+        <w:t xml:space="preserve">исходного, а следующие K элементов — во второй. Затем все повторяется. N и K — аргументы функции. </w:t>
       </w:r>
     </w:p>
     <w:p>
       <w:pPr>
         <w:spacing w:after="0"/>
-        <w:ind w:left="708"/>
         <w:rPr>
           <w:rFonts w:ascii="Times New Roman" w:hAnsi="Times New Roman" w:cs="Times New Roman"/>
           <w:sz w:val="24"/>
@@ -1586,107 +1607,23 @@
           <w:rFonts w:ascii="Times New Roman" w:hAnsi="Times New Roman" w:cs="Times New Roman"/>
           <w:sz w:val="24"/>
         </w:rPr>
-        <w:t xml:space="preserve">9.3 получить элемент K </w:t>
-      </w:r>
-    </w:p>
-    <w:p>
-      <w:pPr>
-        <w:spacing w:after="0"/>
-        <w:ind w:left="708"/>
+        <w:t>Например: Вход: (1 2 3 4 5 6 7 8 9 10 11</w:t>
+      </w:r>
+      <w:proofErr w:type="gramStart"/>
+      <w:r>
         <w:rPr>
           <w:rFonts w:ascii="Times New Roman" w:hAnsi="Times New Roman" w:cs="Times New Roman"/>
           <w:sz w:val="24"/>
         </w:rPr>
-      </w:pPr>
+        <w:t>) ,</w:t>
+      </w:r>
+      <w:proofErr w:type="gramEnd"/>
       <w:r>
         <w:rPr>
           <w:rFonts w:ascii="Times New Roman" w:hAnsi="Times New Roman" w:cs="Times New Roman"/>
           <w:sz w:val="24"/>
         </w:rPr>
-        <w:t>9.4 получить список (A B C)</w:t>
-      </w:r>
-    </w:p>
-    <w:p>
-      <w:pPr>
-        <w:spacing w:after="0"/>
-        <w:ind w:left="708"/>
-        <w:rPr>
-          <w:rFonts w:ascii="Times New Roman" w:hAnsi="Times New Roman" w:cs="Times New Roman"/>
-          <w:sz w:val="24"/>
-        </w:rPr>
-      </w:pPr>
-      <w:r>
-        <w:rPr>
-          <w:rFonts w:ascii="Times New Roman" w:hAnsi="Times New Roman" w:cs="Times New Roman"/>
-          <w:sz w:val="24"/>
-        </w:rPr>
-        <w:t xml:space="preserve">9.5 получить список </w:t>
-      </w:r>
-      <w:proofErr w:type="gramStart"/>
-      <w:r>
-        <w:rPr>
-          <w:rFonts w:ascii="Times New Roman" w:hAnsi="Times New Roman" w:cs="Times New Roman"/>
-          <w:sz w:val="24"/>
-        </w:rPr>
-        <w:t>( B</w:t>
-      </w:r>
-      <w:proofErr w:type="gramEnd"/>
-      <w:r>
-        <w:rPr>
-          <w:rFonts w:ascii="Times New Roman" w:hAnsi="Times New Roman" w:cs="Times New Roman"/>
-          <w:sz w:val="24"/>
-        </w:rPr>
-        <w:t xml:space="preserve"> A K )</w:t>
-      </w:r>
-    </w:p>
-    <w:p>
-      <w:pPr>
-        <w:spacing w:after="0"/>
-        <w:ind w:left="708"/>
-        <w:rPr>
-          <w:rFonts w:ascii="Times New Roman" w:hAnsi="Times New Roman" w:cs="Times New Roman"/>
-          <w:sz w:val="24"/>
-        </w:rPr>
-      </w:pPr>
-      <w:r>
-        <w:rPr>
-          <w:rFonts w:ascii="Times New Roman" w:hAnsi="Times New Roman" w:cs="Times New Roman"/>
-          <w:sz w:val="24"/>
-        </w:rPr>
-        <w:t>9.6 получить список (E (K L))</w:t>
-      </w:r>
-    </w:p>
-    <w:p>
-      <w:pPr>
-        <w:spacing w:after="0"/>
-        <w:ind w:left="708"/>
-        <w:rPr>
-          <w:rFonts w:ascii="Times New Roman" w:hAnsi="Times New Roman" w:cs="Times New Roman"/>
-          <w:sz w:val="24"/>
-        </w:rPr>
-      </w:pPr>
-      <w:r>
-        <w:rPr>
-          <w:rFonts w:ascii="Times New Roman" w:hAnsi="Times New Roman" w:cs="Times New Roman"/>
-          <w:sz w:val="24"/>
-        </w:rPr>
-        <w:t xml:space="preserve">9.7 получить список </w:t>
-      </w:r>
-      <w:proofErr w:type="gramStart"/>
-      <w:r>
-        <w:rPr>
-          <w:rFonts w:ascii="Times New Roman" w:hAnsi="Times New Roman" w:cs="Times New Roman"/>
-          <w:sz w:val="24"/>
-        </w:rPr>
-        <w:t>( (</w:t>
-      </w:r>
-      <w:proofErr w:type="gramEnd"/>
-      <w:r>
-        <w:rPr>
-          <w:rFonts w:ascii="Times New Roman" w:hAnsi="Times New Roman" w:cs="Times New Roman"/>
-          <w:sz w:val="24"/>
-        </w:rPr>
-        <w:t>A) (K L))</w:t>
+        <w:t xml:space="preserve"> N = 2, K = 3. Выход: (1 2 6 7 11), (3 4 5 8 9 10). </w:t>
       </w:r>
     </w:p>
     <w:p>
@@ -1701,6 +1638,13 @@
       <w:r>
         <w:rPr>
           <w:rFonts w:ascii="Times New Roman" w:hAnsi="Times New Roman" w:cs="Times New Roman"/>
+          <w:sz w:val="24"/>
+        </w:rPr>
+        <w:t xml:space="preserve"> </w:t>
+      </w:r>
+      <w:r>
+        <w:rPr>
+          <w:rFonts w:ascii="Times New Roman" w:hAnsi="Times New Roman" w:cs="Times New Roman"/>
           <w:b/>
           <w:sz w:val="28"/>
         </w:rPr>
@@ -1716,21 +1660,44 @@
           <w:lang w:val="en-US"/>
         </w:rPr>
       </w:pPr>
-      <w:proofErr w:type="gramStart"/>
-      <w:r>
-        <w:rPr>
-          <w:rFonts w:ascii="Consolas" w:hAnsi="Consolas" w:cs="Times New Roman"/>
-          <w:lang w:val="en-US"/>
-        </w:rPr>
-        <w:t>;;</w:t>
-      </w:r>
-      <w:proofErr w:type="gramEnd"/>
-      <w:r>
-        <w:rPr>
-          <w:rFonts w:ascii="Consolas" w:hAnsi="Consolas" w:cs="Times New Roman"/>
-          <w:lang w:val="en-US"/>
-        </w:rPr>
-        <w:t xml:space="preserve"> 9 </w:t>
+      <w:r>
+        <w:rPr>
+          <w:rFonts w:ascii="Consolas" w:hAnsi="Consolas" w:cs="Times New Roman"/>
+          <w:lang w:val="en-US"/>
+        </w:rPr>
+        <w:t>(</w:t>
+      </w:r>
+      <w:proofErr w:type="spellStart"/>
+      <w:r>
+        <w:rPr>
+          <w:rFonts w:ascii="Consolas" w:hAnsi="Consolas" w:cs="Times New Roman"/>
+          <w:lang w:val="en-US"/>
+        </w:rPr>
+        <w:t>defun</w:t>
+      </w:r>
+      <w:proofErr w:type="spellEnd"/>
+      <w:r>
+        <w:rPr>
+          <w:rFonts w:ascii="Consolas" w:hAnsi="Consolas" w:cs="Times New Roman"/>
+          <w:lang w:val="en-US"/>
+        </w:rPr>
+        <w:t xml:space="preserve"> </w:t>
+      </w:r>
+      <w:proofErr w:type="spellStart"/>
+      <w:r>
+        <w:rPr>
+          <w:rFonts w:ascii="Consolas" w:hAnsi="Consolas" w:cs="Times New Roman"/>
+          <w:lang w:val="en-US"/>
+        </w:rPr>
+        <w:t>addToTail</w:t>
+      </w:r>
+      <w:proofErr w:type="spellEnd"/>
+      <w:r>
+        <w:rPr>
+          <w:rFonts w:ascii="Consolas" w:hAnsi="Consolas" w:cs="Times New Roman"/>
+          <w:lang w:val="en-US"/>
+        </w:rPr>
+        <w:t xml:space="preserve"> (x l)</w:t>
       </w:r>
     </w:p>
     <w:p>
@@ -1747,7 +1714,7 @@
           <w:rFonts w:ascii="Consolas" w:hAnsi="Consolas" w:cs="Times New Roman"/>
           <w:lang w:val="en-US"/>
         </w:rPr>
-        <w:t>(format t "~S~%" '((A) (B (C D) E (K L))))</w:t>
+        <w:t xml:space="preserve">  (reverse (cons x (reverse l))))</w:t>
       </w:r>
     </w:p>
     <w:p>
@@ -1759,22 +1726,6 @@
           <w:lang w:val="en-US"/>
         </w:rPr>
       </w:pPr>
-      <w:proofErr w:type="gramStart"/>
-      <w:r>
-        <w:rPr>
-          <w:rFonts w:ascii="Consolas" w:hAnsi="Consolas" w:cs="Times New Roman"/>
-          <w:lang w:val="en-US"/>
-        </w:rPr>
-        <w:t>;;</w:t>
-      </w:r>
-      <w:proofErr w:type="gramEnd"/>
-      <w:r>
-        <w:rPr>
-          <w:rFonts w:ascii="Consolas" w:hAnsi="Consolas" w:cs="Times New Roman"/>
-          <w:lang w:val="en-US"/>
-        </w:rPr>
-        <w:t xml:space="preserve"> 9.1</w:t>
-      </w:r>
     </w:p>
     <w:p>
       <w:pPr>
@@ -1790,7 +1741,71 @@
           <w:rFonts w:ascii="Consolas" w:hAnsi="Consolas" w:cs="Times New Roman"/>
           <w:lang w:val="en-US"/>
         </w:rPr>
-        <w:t xml:space="preserve">(format t "9.1 ~S~%" </w:t>
+        <w:t>(</w:t>
+      </w:r>
+      <w:proofErr w:type="spellStart"/>
+      <w:r>
+        <w:rPr>
+          <w:rFonts w:ascii="Consolas" w:hAnsi="Consolas" w:cs="Times New Roman"/>
+          <w:lang w:val="en-US"/>
+        </w:rPr>
+        <w:t>defun</w:t>
+      </w:r>
+      <w:proofErr w:type="spellEnd"/>
+      <w:r>
+        <w:rPr>
+          <w:rFonts w:ascii="Consolas" w:hAnsi="Consolas" w:cs="Times New Roman"/>
+          <w:lang w:val="en-US"/>
+        </w:rPr>
+        <w:t xml:space="preserve"> </w:t>
+      </w:r>
+      <w:proofErr w:type="spellStart"/>
+      <w:r>
+        <w:rPr>
+          <w:rFonts w:ascii="Consolas" w:hAnsi="Consolas" w:cs="Times New Roman"/>
+          <w:lang w:val="en-US"/>
+        </w:rPr>
+        <w:t>splitBy</w:t>
+      </w:r>
+      <w:proofErr w:type="spellEnd"/>
+      <w:r>
+        <w:rPr>
+          <w:rFonts w:ascii="Consolas" w:hAnsi="Consolas" w:cs="Times New Roman"/>
+          <w:lang w:val="en-US"/>
+        </w:rPr>
+        <w:t xml:space="preserve"> (</w:t>
+      </w:r>
+      <w:proofErr w:type="spellStart"/>
+      <w:r>
+        <w:rPr>
+          <w:rFonts w:ascii="Consolas" w:hAnsi="Consolas" w:cs="Times New Roman"/>
+          <w:lang w:val="en-US"/>
+        </w:rPr>
+        <w:t>lst</w:t>
+      </w:r>
+      <w:proofErr w:type="spellEnd"/>
+      <w:r>
+        <w:rPr>
+          <w:rFonts w:ascii="Consolas" w:hAnsi="Consolas" w:cs="Times New Roman"/>
+          <w:lang w:val="en-US"/>
+        </w:rPr>
+        <w:t xml:space="preserve"> n k &amp;optional r1 (</w:t>
+      </w:r>
+      <w:proofErr w:type="spellStart"/>
+      <w:r>
+        <w:rPr>
+          <w:rFonts w:ascii="Consolas" w:hAnsi="Consolas" w:cs="Times New Roman"/>
+          <w:lang w:val="en-US"/>
+        </w:rPr>
+        <w:t>nn</w:t>
+      </w:r>
+      <w:proofErr w:type="spellEnd"/>
+      <w:r>
+        <w:rPr>
+          <w:rFonts w:ascii="Consolas" w:hAnsi="Consolas" w:cs="Times New Roman"/>
+          <w:lang w:val="en-US"/>
+        </w:rPr>
+        <w:t xml:space="preserve"> 0) r2 (kk 0))</w:t>
       </w:r>
     </w:p>
     <w:p>
@@ -1807,7 +1822,39 @@
           <w:rFonts w:ascii="Consolas" w:hAnsi="Consolas" w:cs="Times New Roman"/>
           <w:lang w:val="en-US"/>
         </w:rPr>
-        <w:t xml:space="preserve">    (CAR (CADADR '((A) (B (C D) E (K L))))))</w:t>
+        <w:t xml:space="preserve">  (</w:t>
+      </w:r>
+      <w:proofErr w:type="spellStart"/>
+      <w:r>
+        <w:rPr>
+          <w:rFonts w:ascii="Consolas" w:hAnsi="Consolas" w:cs="Times New Roman"/>
+          <w:lang w:val="en-US"/>
+        </w:rPr>
+        <w:t>cond</w:t>
+      </w:r>
+      <w:proofErr w:type="spellEnd"/>
+      <w:r>
+        <w:rPr>
+          <w:rFonts w:ascii="Consolas" w:hAnsi="Consolas" w:cs="Times New Roman"/>
+          <w:lang w:val="en-US"/>
+        </w:rPr>
+        <w:t xml:space="preserve"> ((null </w:t>
+      </w:r>
+      <w:proofErr w:type="spellStart"/>
+      <w:r>
+        <w:rPr>
+          <w:rFonts w:ascii="Consolas" w:hAnsi="Consolas" w:cs="Times New Roman"/>
+          <w:lang w:val="en-US"/>
+        </w:rPr>
+        <w:t>lst</w:t>
+      </w:r>
+      <w:proofErr w:type="spellEnd"/>
+      <w:r>
+        <w:rPr>
+          <w:rFonts w:ascii="Consolas" w:hAnsi="Consolas" w:cs="Times New Roman"/>
+          <w:lang w:val="en-US"/>
+        </w:rPr>
+        <w:t>) (list r1 r2))</w:t>
       </w:r>
     </w:p>
     <w:p>
@@ -1819,21 +1866,124 @@
           <w:lang w:val="en-US"/>
         </w:rPr>
       </w:pPr>
-      <w:proofErr w:type="gramStart"/>
-      <w:r>
-        <w:rPr>
-          <w:rFonts w:ascii="Consolas" w:hAnsi="Consolas" w:cs="Times New Roman"/>
-          <w:lang w:val="en-US"/>
-        </w:rPr>
-        <w:t>;;</w:t>
-      </w:r>
-      <w:proofErr w:type="gramEnd"/>
-      <w:r>
-        <w:rPr>
-          <w:rFonts w:ascii="Consolas" w:hAnsi="Consolas" w:cs="Times New Roman"/>
-          <w:lang w:val="en-US"/>
-        </w:rPr>
-        <w:t xml:space="preserve"> 9.2</w:t>
+      <w:r>
+        <w:rPr>
+          <w:rFonts w:ascii="Consolas" w:hAnsi="Consolas" w:cs="Times New Roman"/>
+          <w:lang w:val="en-US"/>
+        </w:rPr>
+        <w:t xml:space="preserve">        ((&lt; </w:t>
+      </w:r>
+      <w:proofErr w:type="spellStart"/>
+      <w:r>
+        <w:rPr>
+          <w:rFonts w:ascii="Consolas" w:hAnsi="Consolas" w:cs="Times New Roman"/>
+          <w:lang w:val="en-US"/>
+        </w:rPr>
+        <w:t>nn</w:t>
+      </w:r>
+      <w:proofErr w:type="spellEnd"/>
+      <w:r>
+        <w:rPr>
+          <w:rFonts w:ascii="Consolas" w:hAnsi="Consolas" w:cs="Times New Roman"/>
+          <w:lang w:val="en-US"/>
+        </w:rPr>
+        <w:t xml:space="preserve"> n) (</w:t>
+      </w:r>
+      <w:proofErr w:type="spellStart"/>
+      <w:r>
+        <w:rPr>
+          <w:rFonts w:ascii="Consolas" w:hAnsi="Consolas" w:cs="Times New Roman"/>
+          <w:lang w:val="en-US"/>
+        </w:rPr>
+        <w:t>splitBy</w:t>
+      </w:r>
+      <w:proofErr w:type="spellEnd"/>
+      <w:r>
+        <w:rPr>
+          <w:rFonts w:ascii="Consolas" w:hAnsi="Consolas" w:cs="Times New Roman"/>
+          <w:lang w:val="en-US"/>
+        </w:rPr>
+        <w:t xml:space="preserve"> (</w:t>
+      </w:r>
+      <w:proofErr w:type="spellStart"/>
+      <w:r>
+        <w:rPr>
+          <w:rFonts w:ascii="Consolas" w:hAnsi="Consolas" w:cs="Times New Roman"/>
+          <w:lang w:val="en-US"/>
+        </w:rPr>
+        <w:t>cdr</w:t>
+      </w:r>
+      <w:proofErr w:type="spellEnd"/>
+      <w:r>
+        <w:rPr>
+          <w:rFonts w:ascii="Consolas" w:hAnsi="Consolas" w:cs="Times New Roman"/>
+          <w:lang w:val="en-US"/>
+        </w:rPr>
+        <w:t xml:space="preserve"> </w:t>
+      </w:r>
+      <w:proofErr w:type="spellStart"/>
+      <w:r>
+        <w:rPr>
+          <w:rFonts w:ascii="Consolas" w:hAnsi="Consolas" w:cs="Times New Roman"/>
+          <w:lang w:val="en-US"/>
+        </w:rPr>
+        <w:t>lst</w:t>
+      </w:r>
+      <w:proofErr w:type="spellEnd"/>
+      <w:r>
+        <w:rPr>
+          <w:rFonts w:ascii="Consolas" w:hAnsi="Consolas" w:cs="Times New Roman"/>
+          <w:lang w:val="en-US"/>
+        </w:rPr>
+        <w:t>) n k (</w:t>
+      </w:r>
+      <w:proofErr w:type="spellStart"/>
+      <w:r>
+        <w:rPr>
+          <w:rFonts w:ascii="Consolas" w:hAnsi="Consolas" w:cs="Times New Roman"/>
+          <w:lang w:val="en-US"/>
+        </w:rPr>
+        <w:t>addToTail</w:t>
+      </w:r>
+      <w:proofErr w:type="spellEnd"/>
+      <w:r>
+        <w:rPr>
+          <w:rFonts w:ascii="Consolas" w:hAnsi="Consolas" w:cs="Times New Roman"/>
+          <w:lang w:val="en-US"/>
+        </w:rPr>
+        <w:t xml:space="preserve"> (car </w:t>
+      </w:r>
+      <w:proofErr w:type="spellStart"/>
+      <w:r>
+        <w:rPr>
+          <w:rFonts w:ascii="Consolas" w:hAnsi="Consolas" w:cs="Times New Roman"/>
+          <w:lang w:val="en-US"/>
+        </w:rPr>
+        <w:t>lst</w:t>
+      </w:r>
+      <w:proofErr w:type="spellEnd"/>
+      <w:r>
+        <w:rPr>
+          <w:rFonts w:ascii="Consolas" w:hAnsi="Consolas" w:cs="Times New Roman"/>
+          <w:lang w:val="en-US"/>
+        </w:rPr>
+        <w:t xml:space="preserve">) r1) (+ </w:t>
+      </w:r>
+      <w:proofErr w:type="spellStart"/>
+      <w:r>
+        <w:rPr>
+          <w:rFonts w:ascii="Consolas" w:hAnsi="Consolas" w:cs="Times New Roman"/>
+          <w:lang w:val="en-US"/>
+        </w:rPr>
+        <w:t>nn</w:t>
+      </w:r>
+      <w:proofErr w:type="spellEnd"/>
+      <w:r>
+        <w:rPr>
+          <w:rFonts w:ascii="Consolas" w:hAnsi="Consolas" w:cs="Times New Roman"/>
+          <w:lang w:val="en-US"/>
+        </w:rPr>
+        <w:t xml:space="preserve"> 1) r2 kk))</w:t>
       </w:r>
     </w:p>
     <w:p>
@@ -1850,7 +2000,103 @@
           <w:rFonts w:ascii="Consolas" w:hAnsi="Consolas" w:cs="Times New Roman"/>
           <w:lang w:val="en-US"/>
         </w:rPr>
-        <w:t xml:space="preserve">(format t "9.2 ~S~%" </w:t>
+        <w:t xml:space="preserve">        ((&lt; kk k) (</w:t>
+      </w:r>
+      <w:proofErr w:type="spellStart"/>
+      <w:r>
+        <w:rPr>
+          <w:rFonts w:ascii="Consolas" w:hAnsi="Consolas" w:cs="Times New Roman"/>
+          <w:lang w:val="en-US"/>
+        </w:rPr>
+        <w:t>splitBy</w:t>
+      </w:r>
+      <w:proofErr w:type="spellEnd"/>
+      <w:r>
+        <w:rPr>
+          <w:rFonts w:ascii="Consolas" w:hAnsi="Consolas" w:cs="Times New Roman"/>
+          <w:lang w:val="en-US"/>
+        </w:rPr>
+        <w:t xml:space="preserve"> (</w:t>
+      </w:r>
+      <w:proofErr w:type="spellStart"/>
+      <w:r>
+        <w:rPr>
+          <w:rFonts w:ascii="Consolas" w:hAnsi="Consolas" w:cs="Times New Roman"/>
+          <w:lang w:val="en-US"/>
+        </w:rPr>
+        <w:t>cdr</w:t>
+      </w:r>
+      <w:proofErr w:type="spellEnd"/>
+      <w:r>
+        <w:rPr>
+          <w:rFonts w:ascii="Consolas" w:hAnsi="Consolas" w:cs="Times New Roman"/>
+          <w:lang w:val="en-US"/>
+        </w:rPr>
+        <w:t xml:space="preserve"> </w:t>
+      </w:r>
+      <w:proofErr w:type="spellStart"/>
+      <w:r>
+        <w:rPr>
+          <w:rFonts w:ascii="Consolas" w:hAnsi="Consolas" w:cs="Times New Roman"/>
+          <w:lang w:val="en-US"/>
+        </w:rPr>
+        <w:t>lst</w:t>
+      </w:r>
+      <w:proofErr w:type="spellEnd"/>
+      <w:r>
+        <w:rPr>
+          <w:rFonts w:ascii="Consolas" w:hAnsi="Consolas" w:cs="Times New Roman"/>
+          <w:lang w:val="en-US"/>
+        </w:rPr>
+        <w:t xml:space="preserve">) n k r1 </w:t>
+      </w:r>
+      <w:proofErr w:type="spellStart"/>
+      <w:r>
+        <w:rPr>
+          <w:rFonts w:ascii="Consolas" w:hAnsi="Consolas" w:cs="Times New Roman"/>
+          <w:lang w:val="en-US"/>
+        </w:rPr>
+        <w:t>nn</w:t>
+      </w:r>
+      <w:proofErr w:type="spellEnd"/>
+      <w:r>
+        <w:rPr>
+          <w:rFonts w:ascii="Consolas" w:hAnsi="Consolas" w:cs="Times New Roman"/>
+          <w:lang w:val="en-US"/>
+        </w:rPr>
+        <w:t xml:space="preserve"> (</w:t>
+      </w:r>
+      <w:proofErr w:type="spellStart"/>
+      <w:r>
+        <w:rPr>
+          <w:rFonts w:ascii="Consolas" w:hAnsi="Consolas" w:cs="Times New Roman"/>
+          <w:lang w:val="en-US"/>
+        </w:rPr>
+        <w:t>addToTail</w:t>
+      </w:r>
+      <w:proofErr w:type="spellEnd"/>
+      <w:r>
+        <w:rPr>
+          <w:rFonts w:ascii="Consolas" w:hAnsi="Consolas" w:cs="Times New Roman"/>
+          <w:lang w:val="en-US"/>
+        </w:rPr>
+        <w:t xml:space="preserve"> (car </w:t>
+      </w:r>
+      <w:proofErr w:type="spellStart"/>
+      <w:r>
+        <w:rPr>
+          <w:rFonts w:ascii="Consolas" w:hAnsi="Consolas" w:cs="Times New Roman"/>
+          <w:lang w:val="en-US"/>
+        </w:rPr>
+        <w:t>lst</w:t>
+      </w:r>
+      <w:proofErr w:type="spellEnd"/>
+      <w:r>
+        <w:rPr>
+          <w:rFonts w:ascii="Consolas" w:hAnsi="Consolas" w:cs="Times New Roman"/>
+          <w:lang w:val="en-US"/>
+        </w:rPr>
+        <w:t xml:space="preserve">) r2) (+ kk 1))) </w:t>
       </w:r>
     </w:p>
     <w:p>
@@ -1867,7 +2113,87 @@
           <w:rFonts w:ascii="Consolas" w:hAnsi="Consolas" w:cs="Times New Roman"/>
           <w:lang w:val="en-US"/>
         </w:rPr>
-        <w:t xml:space="preserve">    (CADADR '((A) (B (C D) E (K L)))))</w:t>
+        <w:t xml:space="preserve">        (t (</w:t>
+      </w:r>
+      <w:proofErr w:type="spellStart"/>
+      <w:r>
+        <w:rPr>
+          <w:rFonts w:ascii="Consolas" w:hAnsi="Consolas" w:cs="Times New Roman"/>
+          <w:lang w:val="en-US"/>
+        </w:rPr>
+        <w:t>splitBy</w:t>
+      </w:r>
+      <w:proofErr w:type="spellEnd"/>
+      <w:r>
+        <w:rPr>
+          <w:rFonts w:ascii="Consolas" w:hAnsi="Consolas" w:cs="Times New Roman"/>
+          <w:lang w:val="en-US"/>
+        </w:rPr>
+        <w:t xml:space="preserve"> (</w:t>
+      </w:r>
+      <w:proofErr w:type="spellStart"/>
+      <w:r>
+        <w:rPr>
+          <w:rFonts w:ascii="Consolas" w:hAnsi="Consolas" w:cs="Times New Roman"/>
+          <w:lang w:val="en-US"/>
+        </w:rPr>
+        <w:t>cdr</w:t>
+      </w:r>
+      <w:proofErr w:type="spellEnd"/>
+      <w:r>
+        <w:rPr>
+          <w:rFonts w:ascii="Consolas" w:hAnsi="Consolas" w:cs="Times New Roman"/>
+          <w:lang w:val="en-US"/>
+        </w:rPr>
+        <w:t xml:space="preserve"> </w:t>
+      </w:r>
+      <w:proofErr w:type="spellStart"/>
+      <w:r>
+        <w:rPr>
+          <w:rFonts w:ascii="Consolas" w:hAnsi="Consolas" w:cs="Times New Roman"/>
+          <w:lang w:val="en-US"/>
+        </w:rPr>
+        <w:t>lst</w:t>
+      </w:r>
+      <w:proofErr w:type="spellEnd"/>
+      <w:r>
+        <w:rPr>
+          <w:rFonts w:ascii="Consolas" w:hAnsi="Consolas" w:cs="Times New Roman"/>
+          <w:lang w:val="en-US"/>
+        </w:rPr>
+        <w:t>) n k (</w:t>
+      </w:r>
+      <w:proofErr w:type="spellStart"/>
+      <w:r>
+        <w:rPr>
+          <w:rFonts w:ascii="Consolas" w:hAnsi="Consolas" w:cs="Times New Roman"/>
+          <w:lang w:val="en-US"/>
+        </w:rPr>
+        <w:t>addToTail</w:t>
+      </w:r>
+      <w:proofErr w:type="spellEnd"/>
+      <w:r>
+        <w:rPr>
+          <w:rFonts w:ascii="Consolas" w:hAnsi="Consolas" w:cs="Times New Roman"/>
+          <w:lang w:val="en-US"/>
+        </w:rPr>
+        <w:t xml:space="preserve"> (car </w:t>
+      </w:r>
+      <w:proofErr w:type="spellStart"/>
+      <w:r>
+        <w:rPr>
+          <w:rFonts w:ascii="Consolas" w:hAnsi="Consolas" w:cs="Times New Roman"/>
+          <w:lang w:val="en-US"/>
+        </w:rPr>
+        <w:t>lst</w:t>
+      </w:r>
+      <w:proofErr w:type="spellEnd"/>
+      <w:r>
+        <w:rPr>
+          <w:rFonts w:ascii="Consolas" w:hAnsi="Consolas" w:cs="Times New Roman"/>
+          <w:lang w:val="en-US"/>
+        </w:rPr>
+        <w:t xml:space="preserve">) r1) 1 r2 0)))) </w:t>
       </w:r>
     </w:p>
     <w:p>
@@ -1879,22 +2205,6 @@
           <w:lang w:val="en-US"/>
         </w:rPr>
       </w:pPr>
-      <w:proofErr w:type="gramStart"/>
-      <w:r>
-        <w:rPr>
-          <w:rFonts w:ascii="Consolas" w:hAnsi="Consolas" w:cs="Times New Roman"/>
-          <w:lang w:val="en-US"/>
-        </w:rPr>
-        <w:t>;;</w:t>
-      </w:r>
-      <w:proofErr w:type="gramEnd"/>
-      <w:r>
-        <w:rPr>
-          <w:rFonts w:ascii="Consolas" w:hAnsi="Consolas" w:cs="Times New Roman"/>
-          <w:lang w:val="en-US"/>
-        </w:rPr>
-        <w:t xml:space="preserve"> 9.3</w:t>
-      </w:r>
     </w:p>
     <w:p>
       <w:pPr>
@@ -1905,13 +2215,6 @@
           <w:lang w:val="en-US"/>
         </w:rPr>
       </w:pPr>
-      <w:r>
-        <w:rPr>
-          <w:rFonts w:ascii="Consolas" w:hAnsi="Consolas" w:cs="Times New Roman"/>
-          <w:lang w:val="en-US"/>
-        </w:rPr>
-        <w:t xml:space="preserve">(format t "9.3 ~S~%" </w:t>
-      </w:r>
     </w:p>
     <w:p>
       <w:pPr>
@@ -1927,7 +2230,23 @@
           <w:rFonts w:ascii="Consolas" w:hAnsi="Consolas" w:cs="Times New Roman"/>
           <w:lang w:val="en-US"/>
         </w:rPr>
-        <w:t xml:space="preserve">    (CAADR (CDDADR '((A) (B (C D) E (K L))))))</w:t>
+        <w:t xml:space="preserve">(trace </w:t>
+      </w:r>
+      <w:proofErr w:type="spellStart"/>
+      <w:r>
+        <w:rPr>
+          <w:rFonts w:ascii="Consolas" w:hAnsi="Consolas" w:cs="Times New Roman"/>
+          <w:lang w:val="en-US"/>
+        </w:rPr>
+        <w:t>splitBy</w:t>
+      </w:r>
+      <w:proofErr w:type="spellEnd"/>
+      <w:r>
+        <w:rPr>
+          <w:rFonts w:ascii="Consolas" w:hAnsi="Consolas" w:cs="Times New Roman"/>
+          <w:lang w:val="en-US"/>
+        </w:rPr>
+        <w:t>)</w:t>
       </w:r>
     </w:p>
     <w:p>
@@ -1939,543 +2258,33 @@
           <w:lang w:val="en-US"/>
         </w:rPr>
       </w:pPr>
-      <w:proofErr w:type="gramStart"/>
-      <w:r>
-        <w:rPr>
-          <w:rFonts w:ascii="Consolas" w:hAnsi="Consolas" w:cs="Times New Roman"/>
-          <w:lang w:val="en-US"/>
-        </w:rPr>
-        <w:t>;;</w:t>
-      </w:r>
-      <w:proofErr w:type="gramEnd"/>
-      <w:r>
-        <w:rPr>
-          <w:rFonts w:ascii="Consolas" w:hAnsi="Consolas" w:cs="Times New Roman"/>
-          <w:lang w:val="en-US"/>
-        </w:rPr>
-        <w:t xml:space="preserve"> 9.4 </w:t>
-      </w:r>
-    </w:p>
-    <w:p>
-      <w:pPr>
-        <w:shd w:val="clear" w:color="auto" w:fill="F2F2F2" w:themeFill="background1" w:themeFillShade="F2"/>
-        <w:spacing w:after="0"/>
-        <w:rPr>
-          <w:rFonts w:ascii="Consolas" w:hAnsi="Consolas" w:cs="Times New Roman"/>
-          <w:lang w:val="en-US"/>
-        </w:rPr>
-      </w:pPr>
-      <w:r>
-        <w:rPr>
-          <w:rFonts w:ascii="Consolas" w:hAnsi="Consolas" w:cs="Times New Roman"/>
-          <w:lang w:val="en-US"/>
-        </w:rPr>
-        <w:t xml:space="preserve">(format t "9.3 ~S~%" </w:t>
-      </w:r>
-    </w:p>
-    <w:p>
-      <w:pPr>
-        <w:shd w:val="clear" w:color="auto" w:fill="F2F2F2" w:themeFill="background1" w:themeFillShade="F2"/>
-        <w:spacing w:after="0"/>
-        <w:rPr>
-          <w:rFonts w:ascii="Consolas" w:hAnsi="Consolas" w:cs="Times New Roman"/>
-          <w:lang w:val="en-US"/>
-        </w:rPr>
-      </w:pPr>
-      <w:r>
-        <w:rPr>
-          <w:rFonts w:ascii="Consolas" w:hAnsi="Consolas" w:cs="Times New Roman"/>
-          <w:lang w:val="en-US"/>
-        </w:rPr>
-        <w:t xml:space="preserve">    (list</w:t>
-      </w:r>
-    </w:p>
-    <w:p>
-      <w:pPr>
-        <w:shd w:val="clear" w:color="auto" w:fill="F2F2F2" w:themeFill="background1" w:themeFillShade="F2"/>
-        <w:spacing w:after="0"/>
-        <w:rPr>
-          <w:rFonts w:ascii="Consolas" w:hAnsi="Consolas" w:cs="Times New Roman"/>
-          <w:lang w:val="en-US"/>
-        </w:rPr>
-      </w:pPr>
-      <w:r>
-        <w:rPr>
-          <w:rFonts w:ascii="Consolas" w:hAnsi="Consolas" w:cs="Times New Roman"/>
-          <w:lang w:val="en-US"/>
-        </w:rPr>
-        <w:t xml:space="preserve">        (CAAR '((A) (B (C D) E (K L))))</w:t>
-      </w:r>
-    </w:p>
-    <w:p>
-      <w:pPr>
-        <w:shd w:val="clear" w:color="auto" w:fill="F2F2F2" w:themeFill="background1" w:themeFillShade="F2"/>
-        <w:spacing w:after="0"/>
-        <w:rPr>
-          <w:rFonts w:ascii="Consolas" w:hAnsi="Consolas" w:cs="Times New Roman"/>
-          <w:lang w:val="en-US"/>
-        </w:rPr>
-      </w:pPr>
-      <w:r>
-        <w:rPr>
-          <w:rFonts w:ascii="Consolas" w:hAnsi="Consolas" w:cs="Times New Roman"/>
-          <w:lang w:val="en-US"/>
-        </w:rPr>
-        <w:t xml:space="preserve">        (CAADR '((A) (B (C D) E (K L))))</w:t>
-      </w:r>
-    </w:p>
-    <w:p>
-      <w:pPr>
-        <w:shd w:val="clear" w:color="auto" w:fill="F2F2F2" w:themeFill="background1" w:themeFillShade="F2"/>
-        <w:spacing w:after="0"/>
-        <w:rPr>
-          <w:rFonts w:ascii="Consolas" w:hAnsi="Consolas" w:cs="Times New Roman"/>
-          <w:lang w:val="en-US"/>
-        </w:rPr>
-      </w:pPr>
-      <w:r>
-        <w:rPr>
-          <w:rFonts w:ascii="Consolas" w:hAnsi="Consolas" w:cs="Times New Roman"/>
-          <w:lang w:val="en-US"/>
-        </w:rPr>
-        <w:t xml:space="preserve">        (CAR (CADADR '((A) (B (C D) E (K L)))))</w:t>
-      </w:r>
-    </w:p>
-    <w:p>
-      <w:pPr>
-        <w:shd w:val="clear" w:color="auto" w:fill="F2F2F2" w:themeFill="background1" w:themeFillShade="F2"/>
-        <w:spacing w:after="0"/>
-        <w:rPr>
-          <w:rFonts w:ascii="Consolas" w:hAnsi="Consolas" w:cs="Times New Roman"/>
-          <w:lang w:val="en-US"/>
-        </w:rPr>
-      </w:pPr>
-      <w:r>
-        <w:rPr>
-          <w:rFonts w:ascii="Consolas" w:hAnsi="Consolas" w:cs="Times New Roman"/>
-          <w:lang w:val="en-US"/>
-        </w:rPr>
-        <w:t xml:space="preserve">    )</w:t>
-      </w:r>
-    </w:p>
-    <w:p>
-      <w:pPr>
-        <w:shd w:val="clear" w:color="auto" w:fill="F2F2F2" w:themeFill="background1" w:themeFillShade="F2"/>
-        <w:spacing w:after="0"/>
-        <w:rPr>
-          <w:rFonts w:ascii="Consolas" w:hAnsi="Consolas" w:cs="Times New Roman"/>
-          <w:lang w:val="en-US"/>
-        </w:rPr>
-      </w:pPr>
-      <w:r>
-        <w:rPr>
-          <w:rFonts w:ascii="Consolas" w:hAnsi="Consolas" w:cs="Times New Roman"/>
-          <w:lang w:val="en-US"/>
-        </w:rPr>
-        <w:t>)</w:t>
-      </w:r>
-    </w:p>
-    <w:p>
-      <w:pPr>
-        <w:shd w:val="clear" w:color="auto" w:fill="F2F2F2" w:themeFill="background1" w:themeFillShade="F2"/>
-        <w:spacing w:after="0"/>
-        <w:rPr>
-          <w:rFonts w:ascii="Consolas" w:hAnsi="Consolas" w:cs="Times New Roman"/>
-          <w:lang w:val="en-US"/>
-        </w:rPr>
-      </w:pPr>
-      <w:proofErr w:type="gramStart"/>
-      <w:r>
-        <w:rPr>
-          <w:rFonts w:ascii="Consolas" w:hAnsi="Consolas" w:cs="Times New Roman"/>
-          <w:lang w:val="en-US"/>
-        </w:rPr>
-        <w:t>;;</w:t>
-      </w:r>
-      <w:proofErr w:type="gramEnd"/>
-      <w:r>
-        <w:rPr>
-          <w:rFonts w:ascii="Consolas" w:hAnsi="Consolas" w:cs="Times New Roman"/>
-          <w:lang w:val="en-US"/>
-        </w:rPr>
-        <w:t xml:space="preserve"> 9.5 </w:t>
-      </w:r>
-    </w:p>
-    <w:p>
-      <w:pPr>
-        <w:shd w:val="clear" w:color="auto" w:fill="F2F2F2" w:themeFill="background1" w:themeFillShade="F2"/>
-        <w:spacing w:after="0"/>
-        <w:rPr>
-          <w:rFonts w:ascii="Consolas" w:hAnsi="Consolas" w:cs="Times New Roman"/>
-          <w:lang w:val="en-US"/>
-        </w:rPr>
-      </w:pPr>
-      <w:r>
-        <w:rPr>
-          <w:rFonts w:ascii="Consolas" w:hAnsi="Consolas" w:cs="Times New Roman"/>
-          <w:lang w:val="en-US"/>
-        </w:rPr>
-        <w:t xml:space="preserve">(format t "9.5 ~S~%" </w:t>
-      </w:r>
-    </w:p>
-    <w:p>
-      <w:pPr>
-        <w:shd w:val="clear" w:color="auto" w:fill="F2F2F2" w:themeFill="background1" w:themeFillShade="F2"/>
-        <w:spacing w:after="0"/>
-        <w:rPr>
-          <w:rFonts w:ascii="Consolas" w:hAnsi="Consolas" w:cs="Times New Roman"/>
-          <w:lang w:val="en-US"/>
-        </w:rPr>
-      </w:pPr>
-      <w:r>
-        <w:rPr>
-          <w:rFonts w:ascii="Consolas" w:hAnsi="Consolas" w:cs="Times New Roman"/>
-          <w:lang w:val="en-US"/>
-        </w:rPr>
-        <w:t xml:space="preserve">    (list</w:t>
-      </w:r>
-    </w:p>
-    <w:p>
-      <w:pPr>
-        <w:shd w:val="clear" w:color="auto" w:fill="F2F2F2" w:themeFill="background1" w:themeFillShade="F2"/>
-        <w:spacing w:after="0"/>
-        <w:rPr>
-          <w:rFonts w:ascii="Consolas" w:hAnsi="Consolas" w:cs="Times New Roman"/>
-          <w:lang w:val="en-US"/>
-        </w:rPr>
-      </w:pPr>
-      <w:r>
-        <w:rPr>
-          <w:rFonts w:ascii="Consolas" w:hAnsi="Consolas" w:cs="Times New Roman"/>
-          <w:lang w:val="en-US"/>
-        </w:rPr>
-        <w:t xml:space="preserve">        (CAADR '((A) (B (C D) E (K L))))</w:t>
-      </w:r>
-    </w:p>
-    <w:p>
-      <w:pPr>
-        <w:shd w:val="clear" w:color="auto" w:fill="F2F2F2" w:themeFill="background1" w:themeFillShade="F2"/>
-        <w:spacing w:after="0"/>
-        <w:rPr>
-          <w:rFonts w:ascii="Consolas" w:hAnsi="Consolas" w:cs="Times New Roman"/>
-          <w:lang w:val="en-US"/>
-        </w:rPr>
-      </w:pPr>
-      <w:r>
-        <w:rPr>
-          <w:rFonts w:ascii="Consolas" w:hAnsi="Consolas" w:cs="Times New Roman"/>
-          <w:lang w:val="en-US"/>
-        </w:rPr>
-        <w:t xml:space="preserve">        (CAAR '((A) (B (C D) E (K L))))</w:t>
-      </w:r>
-    </w:p>
-    <w:p>
-      <w:pPr>
-        <w:shd w:val="clear" w:color="auto" w:fill="F2F2F2" w:themeFill="background1" w:themeFillShade="F2"/>
-        <w:spacing w:after="0"/>
-        <w:rPr>
-          <w:rFonts w:ascii="Consolas" w:hAnsi="Consolas" w:cs="Times New Roman"/>
-          <w:lang w:val="en-US"/>
-        </w:rPr>
-      </w:pPr>
-      <w:r>
-        <w:rPr>
-          <w:rFonts w:ascii="Consolas" w:hAnsi="Consolas" w:cs="Times New Roman"/>
-          <w:lang w:val="en-US"/>
-        </w:rPr>
-        <w:t xml:space="preserve">        (CAADR (CDDADR '((A) (B (C D) E (K L)))))</w:t>
-      </w:r>
-    </w:p>
-    <w:p>
-      <w:pPr>
-        <w:shd w:val="clear" w:color="auto" w:fill="F2F2F2" w:themeFill="background1" w:themeFillShade="F2"/>
-        <w:spacing w:after="0"/>
-        <w:rPr>
-          <w:rFonts w:ascii="Consolas" w:hAnsi="Consolas" w:cs="Times New Roman"/>
-          <w:lang w:val="en-US"/>
-        </w:rPr>
-      </w:pPr>
-      <w:r>
-        <w:rPr>
-          <w:rFonts w:ascii="Consolas" w:hAnsi="Consolas" w:cs="Times New Roman"/>
-          <w:lang w:val="en-US"/>
-        </w:rPr>
-        <w:t xml:space="preserve">    )</w:t>
-      </w:r>
-    </w:p>
-    <w:p>
-      <w:pPr>
-        <w:shd w:val="clear" w:color="auto" w:fill="F2F2F2" w:themeFill="background1" w:themeFillShade="F2"/>
-        <w:spacing w:after="0"/>
-        <w:rPr>
-          <w:rFonts w:ascii="Consolas" w:hAnsi="Consolas" w:cs="Times New Roman"/>
-          <w:lang w:val="en-US"/>
-        </w:rPr>
-      </w:pPr>
-      <w:r>
-        <w:rPr>
-          <w:rFonts w:ascii="Consolas" w:hAnsi="Consolas" w:cs="Times New Roman"/>
-          <w:lang w:val="en-US"/>
-        </w:rPr>
-        <w:t>)</w:t>
-      </w:r>
-    </w:p>
-    <w:p>
-      <w:pPr>
-        <w:shd w:val="clear" w:color="auto" w:fill="F2F2F2" w:themeFill="background1" w:themeFillShade="F2"/>
-        <w:spacing w:after="0"/>
-        <w:rPr>
-          <w:rFonts w:ascii="Consolas" w:hAnsi="Consolas" w:cs="Times New Roman"/>
-          <w:lang w:val="en-US"/>
-        </w:rPr>
-      </w:pPr>
-      <w:proofErr w:type="gramStart"/>
-      <w:r>
-        <w:rPr>
-          <w:rFonts w:ascii="Consolas" w:hAnsi="Consolas" w:cs="Times New Roman"/>
-          <w:lang w:val="en-US"/>
-        </w:rPr>
-        <w:t>;;</w:t>
-      </w:r>
-      <w:proofErr w:type="gramEnd"/>
-      <w:r>
-        <w:rPr>
-          <w:rFonts w:ascii="Consolas" w:hAnsi="Consolas" w:cs="Times New Roman"/>
-          <w:lang w:val="en-US"/>
-        </w:rPr>
-        <w:t xml:space="preserve"> 9.6 </w:t>
-      </w:r>
-    </w:p>
-    <w:p>
-      <w:pPr>
-        <w:shd w:val="clear" w:color="auto" w:fill="F2F2F2" w:themeFill="background1" w:themeFillShade="F2"/>
-        <w:spacing w:after="0"/>
-        <w:rPr>
-          <w:rFonts w:ascii="Consolas" w:hAnsi="Consolas" w:cs="Times New Roman"/>
-          <w:lang w:val="en-US"/>
-        </w:rPr>
-      </w:pPr>
-      <w:r>
-        <w:rPr>
-          <w:rFonts w:ascii="Consolas" w:hAnsi="Consolas" w:cs="Times New Roman"/>
-          <w:lang w:val="en-US"/>
-        </w:rPr>
-        <w:t xml:space="preserve">(format t "9.6 ~S~%" </w:t>
-      </w:r>
-    </w:p>
-    <w:p>
-      <w:pPr>
-        <w:shd w:val="clear" w:color="auto" w:fill="F2F2F2" w:themeFill="background1" w:themeFillShade="F2"/>
-        <w:spacing w:after="0"/>
-        <w:rPr>
-          <w:rFonts w:ascii="Consolas" w:hAnsi="Consolas" w:cs="Times New Roman"/>
-          <w:lang w:val="en-US"/>
-        </w:rPr>
-      </w:pPr>
-      <w:r>
-        <w:rPr>
-          <w:rFonts w:ascii="Consolas" w:hAnsi="Consolas" w:cs="Times New Roman"/>
-          <w:lang w:val="en-US"/>
-        </w:rPr>
-        <w:t xml:space="preserve">    (list</w:t>
-      </w:r>
-    </w:p>
-    <w:p>
-      <w:pPr>
-        <w:shd w:val="clear" w:color="auto" w:fill="F2F2F2" w:themeFill="background1" w:themeFillShade="F2"/>
-        <w:spacing w:after="0"/>
-        <w:rPr>
-          <w:rFonts w:ascii="Consolas" w:hAnsi="Consolas" w:cs="Times New Roman"/>
-          <w:lang w:val="en-US"/>
-        </w:rPr>
-      </w:pPr>
-      <w:r>
-        <w:rPr>
-          <w:rFonts w:ascii="Consolas" w:hAnsi="Consolas" w:cs="Times New Roman"/>
-          <w:lang w:val="en-US"/>
-        </w:rPr>
-        <w:t xml:space="preserve">        (CAR (CDDADR '((A) (B (C D) E (K L)))))</w:t>
-      </w:r>
-    </w:p>
-    <w:p>
-      <w:pPr>
-        <w:shd w:val="clear" w:color="auto" w:fill="F2F2F2" w:themeFill="background1" w:themeFillShade="F2"/>
-        <w:spacing w:after="0"/>
-        <w:rPr>
-          <w:rFonts w:ascii="Consolas" w:hAnsi="Consolas" w:cs="Times New Roman"/>
-          <w:lang w:val="en-US"/>
-        </w:rPr>
-      </w:pPr>
-      <w:r>
-        <w:rPr>
-          <w:rFonts w:ascii="Consolas" w:hAnsi="Consolas" w:cs="Times New Roman"/>
-          <w:lang w:val="en-US"/>
-        </w:rPr>
-        <w:t xml:space="preserve">        (CADR (CDDADR '((A) (B (C D) E (K L)))))</w:t>
-      </w:r>
-    </w:p>
-    <w:p>
-      <w:pPr>
-        <w:shd w:val="clear" w:color="auto" w:fill="F2F2F2" w:themeFill="background1" w:themeFillShade="F2"/>
-        <w:spacing w:after="0"/>
-        <w:rPr>
-          <w:rFonts w:ascii="Consolas" w:hAnsi="Consolas" w:cs="Times New Roman"/>
-          <w:lang w:val="en-US"/>
-        </w:rPr>
-      </w:pPr>
-      <w:r>
-        <w:rPr>
-          <w:rFonts w:ascii="Consolas" w:hAnsi="Consolas" w:cs="Times New Roman"/>
-          <w:lang w:val="en-US"/>
-        </w:rPr>
-        <w:t xml:space="preserve">    )</w:t>
-      </w:r>
-    </w:p>
-    <w:p>
-      <w:pPr>
-        <w:shd w:val="clear" w:color="auto" w:fill="F2F2F2" w:themeFill="background1" w:themeFillShade="F2"/>
-        <w:spacing w:after="0"/>
-        <w:rPr>
-          <w:rFonts w:ascii="Consolas" w:hAnsi="Consolas" w:cs="Times New Roman"/>
-          <w:lang w:val="en-US"/>
-        </w:rPr>
-      </w:pPr>
-      <w:r>
-        <w:rPr>
-          <w:rFonts w:ascii="Consolas" w:hAnsi="Consolas" w:cs="Times New Roman"/>
-          <w:lang w:val="en-US"/>
-        </w:rPr>
-        <w:t>)</w:t>
-      </w:r>
-    </w:p>
-    <w:p>
-      <w:pPr>
-        <w:shd w:val="clear" w:color="auto" w:fill="F2F2F2" w:themeFill="background1" w:themeFillShade="F2"/>
-        <w:spacing w:after="0"/>
-        <w:rPr>
-          <w:rFonts w:ascii="Consolas" w:hAnsi="Consolas" w:cs="Times New Roman"/>
-          <w:lang w:val="en-US"/>
-        </w:rPr>
-      </w:pPr>
-      <w:proofErr w:type="gramStart"/>
-      <w:r>
-        <w:rPr>
-          <w:rFonts w:ascii="Consolas" w:hAnsi="Consolas" w:cs="Times New Roman"/>
-          <w:lang w:val="en-US"/>
-        </w:rPr>
-        <w:t>;;</w:t>
-      </w:r>
-      <w:proofErr w:type="gramEnd"/>
-      <w:r>
-        <w:rPr>
-          <w:rFonts w:ascii="Consolas" w:hAnsi="Consolas" w:cs="Times New Roman"/>
-          <w:lang w:val="en-US"/>
-        </w:rPr>
-        <w:t xml:space="preserve"> 9.7 </w:t>
-      </w:r>
-    </w:p>
-    <w:p>
-      <w:pPr>
-        <w:shd w:val="clear" w:color="auto" w:fill="F2F2F2" w:themeFill="background1" w:themeFillShade="F2"/>
-        <w:spacing w:after="0"/>
-        <w:rPr>
-          <w:rFonts w:ascii="Consolas" w:hAnsi="Consolas" w:cs="Times New Roman"/>
-          <w:lang w:val="en-US"/>
-        </w:rPr>
-      </w:pPr>
-      <w:r>
-        <w:rPr>
-          <w:rFonts w:ascii="Consolas" w:hAnsi="Consolas" w:cs="Times New Roman"/>
-          <w:lang w:val="en-US"/>
-        </w:rPr>
-        <w:t xml:space="preserve">(format t "9.7 ~S~%" </w:t>
-      </w:r>
-    </w:p>
-    <w:p>
-      <w:pPr>
-        <w:shd w:val="clear" w:color="auto" w:fill="F2F2F2" w:themeFill="background1" w:themeFillShade="F2"/>
-        <w:spacing w:after="0"/>
-        <w:rPr>
-          <w:rFonts w:ascii="Consolas" w:hAnsi="Consolas" w:cs="Times New Roman"/>
-          <w:lang w:val="en-US"/>
-        </w:rPr>
-      </w:pPr>
-      <w:r>
-        <w:rPr>
-          <w:rFonts w:ascii="Consolas" w:hAnsi="Consolas" w:cs="Times New Roman"/>
-          <w:lang w:val="en-US"/>
-        </w:rPr>
-        <w:t xml:space="preserve">    (list</w:t>
-      </w:r>
-    </w:p>
-    <w:p>
-      <w:pPr>
-        <w:shd w:val="clear" w:color="auto" w:fill="F2F2F2" w:themeFill="background1" w:themeFillShade="F2"/>
-        <w:spacing w:after="0"/>
-        <w:rPr>
-          <w:rFonts w:ascii="Consolas" w:hAnsi="Consolas" w:cs="Times New Roman"/>
-          <w:lang w:val="en-US"/>
-        </w:rPr>
-      </w:pPr>
-      <w:r>
-        <w:rPr>
-          <w:rFonts w:ascii="Consolas" w:hAnsi="Consolas" w:cs="Times New Roman"/>
-          <w:lang w:val="en-US"/>
-        </w:rPr>
-        <w:t xml:space="preserve">        (CAR '((A) (B (C D) E (K L))))</w:t>
-      </w:r>
-    </w:p>
-    <w:p>
-      <w:pPr>
-        <w:shd w:val="clear" w:color="auto" w:fill="F2F2F2" w:themeFill="background1" w:themeFillShade="F2"/>
-        <w:spacing w:after="0"/>
-        <w:rPr>
-          <w:rFonts w:ascii="Consolas" w:hAnsi="Consolas" w:cs="Times New Roman"/>
-          <w:lang w:val="en-US"/>
-        </w:rPr>
-      </w:pPr>
-      <w:r>
-        <w:rPr>
-          <w:rFonts w:ascii="Consolas" w:hAnsi="Consolas" w:cs="Times New Roman"/>
-          <w:lang w:val="en-US"/>
-        </w:rPr>
-        <w:lastRenderedPageBreak/>
-        <w:t xml:space="preserve">        (CADR (CDDADR '((A) (B (C D) E (K L)))))</w:t>
-      </w:r>
-    </w:p>
-    <w:p>
-      <w:pPr>
-        <w:shd w:val="clear" w:color="auto" w:fill="F2F2F2" w:themeFill="background1" w:themeFillShade="F2"/>
-        <w:spacing w:after="0"/>
-        <w:rPr>
-          <w:rFonts w:ascii="Consolas" w:hAnsi="Consolas" w:cs="Times New Roman"/>
-        </w:rPr>
-      </w:pPr>
-      <w:r>
-        <w:rPr>
-          <w:rFonts w:ascii="Consolas" w:hAnsi="Consolas" w:cs="Times New Roman"/>
-          <w:lang w:val="en-US"/>
-        </w:rPr>
-        <w:t xml:space="preserve">    </w:t>
-      </w:r>
-      <w:r>
-        <w:rPr>
-          <w:rFonts w:ascii="Consolas" w:hAnsi="Consolas" w:cs="Times New Roman"/>
-        </w:rPr>
-        <w:t>)</w:t>
-      </w:r>
-    </w:p>
-    <w:p>
-      <w:pPr>
-        <w:shd w:val="clear" w:color="auto" w:fill="F2F2F2" w:themeFill="background1" w:themeFillShade="F2"/>
-        <w:spacing w:after="0"/>
-        <w:rPr>
-          <w:rFonts w:ascii="Consolas" w:hAnsi="Consolas" w:cs="Times New Roman"/>
-        </w:rPr>
-      </w:pPr>
-      <w:r>
-        <w:rPr>
-          <w:rFonts w:ascii="Consolas" w:hAnsi="Consolas" w:cs="Times New Roman"/>
+      <w:r>
+        <w:rPr>
+          <w:rFonts w:ascii="Consolas" w:hAnsi="Consolas" w:cs="Times New Roman"/>
+          <w:lang w:val="en-US"/>
+        </w:rPr>
+        <w:t>(print (</w:t>
+      </w:r>
+      <w:proofErr w:type="spellStart"/>
+      <w:r>
+        <w:rPr>
+          <w:rFonts w:ascii="Consolas" w:hAnsi="Consolas" w:cs="Times New Roman"/>
+          <w:lang w:val="en-US"/>
+        </w:rPr>
+        <w:t>splitBy</w:t>
+      </w:r>
+      <w:proofErr w:type="spellEnd"/>
+      <w:r>
+        <w:rPr>
+          <w:rFonts w:ascii="Consolas" w:hAnsi="Consolas" w:cs="Times New Roman"/>
+          <w:lang w:val="en-US"/>
+        </w:rPr>
+        <w:t xml:space="preserve"> '(1 2 3 4 5 6 7 8 9 10 11) 2 3))</w:t>
+      </w:r>
+      <w:r>
+        <w:rPr>
+          <w:rFonts w:ascii="Consolas" w:hAnsi="Consolas" w:cs="Times New Roman"/>
+          <w:lang w:val="en-US"/>
         </w:rPr>
         <w:t>)</w:t>
       </w:r>
@@ -2485,6 +2294,7 @@
         <w:rPr>
           <w:b/>
           <w:sz w:val="28"/>
+          <w:lang w:val="en-US"/>
         </w:rPr>
       </w:pPr>
     </w:p>
@@ -2493,10 +2303,9 @@
         <w:rPr>
           <w:b/>
           <w:sz w:val="28"/>
-        </w:rPr>
-      </w:pPr>
-      <w:bookmarkStart w:id="0" w:name="_GoBack"/>
-      <w:bookmarkEnd w:id="0"/>
+          <w:lang w:val="en-US"/>
+        </w:rPr>
+      </w:pPr>
       <w:r>
         <w:rPr>
           <w:b/>
@@ -2514,15 +2323,17 @@
           <w:szCs w:val="28"/>
         </w:rPr>
       </w:pPr>
+      <w:bookmarkStart w:id="0" w:name="_GoBack"/>
       <w:r>
         <w:rPr>
           <w:noProof/>
+          <w:lang w:val="en-US"/>
         </w:rPr>
         <w:drawing>
-          <wp:inline distT="0" distB="0" distL="0" distR="0" wp14:anchorId="07A4AA81" wp14:editId="18AA4C86">
-            <wp:extent cx="5305425" cy="2390775"/>
-            <wp:effectExtent l="0" t="0" r="9525" b="9525"/>
-            <wp:docPr id="1" name="Рисунок 1"/>
+          <wp:inline distT="0" distB="0" distL="0" distR="0" wp14:anchorId="12F891C9" wp14:editId="6DC5E926">
+            <wp:extent cx="3649436" cy="2838450"/>
+            <wp:effectExtent l="0" t="0" r="8255" b="0"/>
+            <wp:docPr id="2" name="Рисунок 2"/>
             <wp:cNvGraphicFramePr>
               <a:graphicFrameLocks xmlns:a="http://schemas.openxmlformats.org/drawingml/2006/main" noChangeAspect="1"/>
             </wp:cNvGraphicFramePr>
@@ -2542,7 +2353,7 @@
                   <pic:spPr>
                     <a:xfrm>
                       <a:off x="0" y="0"/>
-                      <a:ext cx="5305425" cy="2390775"/>
+                      <a:ext cx="3650078" cy="2838949"/>
                     </a:xfrm>
                     <a:prstGeom prst="rect">
                       <a:avLst/>
@@ -2554,6 +2365,7 @@
           </wp:inline>
         </w:drawing>
       </w:r>
+      <w:bookmarkEnd w:id="0"/>
     </w:p>
     <w:p>
       <w:pPr>
@@ -2586,14 +2398,7 @@
           <w:rFonts w:ascii="Times New Roman" w:hAnsi="Times New Roman" w:cs="Times New Roman"/>
           <w:sz w:val="24"/>
         </w:rPr>
-        <w:t>В ходе лабораторной работы были изучены элементарные функции LISP для работы со списками</w:t>
-      </w:r>
-      <w:r>
-        <w:rPr>
-          <w:rFonts w:ascii="Times New Roman" w:hAnsi="Times New Roman" w:cs="Times New Roman"/>
-          <w:sz w:val="24"/>
-        </w:rPr>
-        <w:t>.</w:t>
+        <w:t>В ходе лабораторной работы были изучены элементарные функции LISP для работы со списками.</w:t>
       </w:r>
     </w:p>
     <w:sectPr>
@@ -2623,7 +2428,7 @@
       </w:pPr>
     </w:pPrDefault>
   </w:docDefaults>
-  <w:latentStyles w:defLockedState="0" w:defUIPriority="99" w:defSemiHidden="0" w:defUnhideWhenUsed="0" w:defQFormat="0" w:count="375">
+  <w:latentStyles w:defLockedState="0" w:defUIPriority="99" w:defSemiHidden="0" w:defUnhideWhenUsed="0" w:defQFormat="0" w:count="376">
     <w:lsdException w:name="Normal" w:uiPriority="0" w:qFormat="1"/>
     <w:lsdException w:name="heading 1" w:uiPriority="9" w:qFormat="1"/>
     <w:lsdException w:name="heading 2" w:semiHidden="1" w:uiPriority="9" w:unhideWhenUsed="1" w:qFormat="1"/>
@@ -2729,7 +2534,6 @@
     <w:lsdException w:name="HTML Sample" w:semiHidden="1" w:unhideWhenUsed="1"/>
     <w:lsdException w:name="HTML Typewriter" w:semiHidden="1" w:unhideWhenUsed="1"/>
     <w:lsdException w:name="HTML Variable" w:semiHidden="1" w:unhideWhenUsed="1"/>
-    <w:lsdException w:name="Normal Table" w:semiHidden="1" w:unhideWhenUsed="1"/>
     <w:lsdException w:name="annotation subject" w:semiHidden="1" w:unhideWhenUsed="1"/>
     <w:lsdException w:name="No List" w:semiHidden="1" w:unhideWhenUsed="1"/>
     <w:lsdException w:name="Outline List 1" w:semiHidden="1" w:unhideWhenUsed="1"/>
@@ -2776,10 +2580,8 @@
     <w:lsdException w:name="Table Subtle 2" w:semiHidden="1" w:unhideWhenUsed="1"/>
     <w:lsdException w:name="Table Web 1" w:semiHidden="1" w:unhideWhenUsed="1"/>
     <w:lsdException w:name="Table Web 2" w:semiHidden="1" w:unhideWhenUsed="1"/>
-    <w:lsdException w:name="Table Web 3" w:semiHidden="1" w:unhideWhenUsed="1"/>
     <w:lsdException w:name="Balloon Text" w:semiHidden="1" w:unhideWhenUsed="1"/>
     <w:lsdException w:name="Table Grid" w:uiPriority="39"/>
-    <w:lsdException w:name="Table Theme" w:semiHidden="1" w:unhideWhenUsed="1"/>
     <w:lsdException w:name="Placeholder Text" w:semiHidden="1"/>
     <w:lsdException w:name="No Spacing" w:uiPriority="1" w:qFormat="1"/>
     <w:lsdException w:name="Light Shading" w:uiPriority="60"/>
@@ -2999,6 +2801,7 @@
     <w:lsdException w:name="Smart Hyperlink" w:semiHidden="1" w:unhideWhenUsed="1"/>
     <w:lsdException w:name="Hashtag" w:semiHidden="1" w:unhideWhenUsed="1"/>
     <w:lsdException w:name="Unresolved Mention" w:semiHidden="1" w:unhideWhenUsed="1"/>
+    <w:lsdException w:name="Smart Link" w:semiHidden="1" w:unhideWhenUsed="1"/>
   </w:latentStyles>
   <w:style w:type="paragraph" w:default="1" w:styleId="a">
     <w:name w:val="Normal"/>

</xml_diff>